<commit_message>
Updated cuvette holder notes and specifications
</commit_message>
<xml_diff>
--- a/CAD/Cuvette Holder Notes and Specifications.docx
+++ b/CAD/Cuvette Holder Notes and Specifications.docx
@@ -8,7 +8,13 @@
         <w:jc w:val="center"/>
       </w:pPr>
       <w:r>
-        <w:t>Cuvette Holder, Version 2 Notes and Specifications</w:t>
+        <w:t xml:space="preserve">Cuvette Holder, Version </w:t>
+      </w:r>
+      <w:r>
+        <w:t>3</w:t>
+      </w:r>
+      <w:r>
+        <w:t xml:space="preserve"> Notes and Specifications</w:t>
       </w:r>
     </w:p>
     <w:p>
@@ -26,7 +32,13 @@
         <w:t xml:space="preserve">v2 </w:t>
       </w:r>
       <w:r>
-        <w:t>is designed to hold a 12.5mm x 12.5mm x 45mm cuvette, with the AS7341 sensor, AW9523 LED driver, and Particle Argon/RTC combo mounted directly on the cuvette holder.</w:t>
+        <w:t xml:space="preserve">is designed to hold a 12.5mm x 12.5mm x 45mm </w:t>
+      </w:r>
+      <w:r>
+        <w:t xml:space="preserve">(outer dimensions) </w:t>
+      </w:r>
+      <w:r>
+        <w:t>cuvette, with the AS7341 sensor, AW9523 LED driver, and Particle Argon/RTC combo mounted directly on the cuvette holder.</w:t>
       </w:r>
     </w:p>
     <w:p>
@@ -62,13 +74,34 @@
         </w:numPr>
       </w:pPr>
       <w:r>
-        <w:t>The cavity for the AS7341 is designed to hold the AS7341 in place, with the sensor facing towards the inside of the cuvette holder</w:t>
+        <w:t>Place</w:t>
+      </w:r>
+      <w:r>
+        <w:t xml:space="preserve"> the AS7341 into the cavity </w:t>
+      </w:r>
+      <w:r>
+        <w:t>with the same dimensions</w:t>
+      </w:r>
+      <w:r>
+        <w:t>, with the sensor facing towards the inside of the cuvette holder</w:t>
       </w:r>
       <w:r>
         <w:t>, and text should be right side up</w:t>
       </w:r>
       <w:r>
-        <w:t>.  There is also a small notch in the upper right corner to accommodate the on-board LED.  There is also a small portion around the center of the cavity that is raised-this surrounds the sensor and blocks out light coming from the LED.</w:t>
+        <w:t xml:space="preserve">.  </w:t>
+      </w:r>
+      <w:r>
+        <w:t>Note t</w:t>
+      </w:r>
+      <w:r>
+        <w:t xml:space="preserve">here is also a small notch in the upper right corner to accommodate the on-board LED.  </w:t>
+      </w:r>
+      <w:r>
+        <w:t xml:space="preserve">Also note there is </w:t>
+      </w:r>
+      <w:r>
+        <w:t>a small portion around the center of the cavity that is raised-this surrounds the sensor and blocks out light coming from the LED.</w:t>
       </w:r>
     </w:p>
     <w:p>
@@ -80,28 +113,28 @@
         </w:numPr>
       </w:pPr>
       <w:r>
-        <w:t>The cavity for the AW9523 LED driver is designed to hold the LED driver in place, with its main components on “top”, facing the user.  The LED will need to be mounted on the “bottom” side of the LED driver (pinout 0), facing towards the inside of the cuvette holder.  There is a hole that lines up with pinout 0</w:t>
-      </w:r>
-      <w:r>
-        <w:t xml:space="preserve">. </w:t>
-      </w:r>
-      <w:r>
-        <w:t xml:space="preserve"> </w:t>
-      </w:r>
-      <w:r>
-        <w:t>The hole is probably</w:t>
-      </w:r>
-      <w:r>
-        <w:t xml:space="preserve"> bigger than</w:t>
-      </w:r>
-      <w:r>
-        <w:t xml:space="preserve"> it needs to be, since the exact dimensions of the IR LED </w:t>
-      </w:r>
-      <w:r>
-        <w:t>are currently unknown</w:t>
-      </w:r>
-      <w:r>
-        <w:t>.  The large screw hole right above pinout 0 will need to be plugged up so it won’t let light through.</w:t>
+        <w:t>Place</w:t>
+      </w:r>
+      <w:r>
+        <w:t xml:space="preserve"> the AW9523 LED driver </w:t>
+      </w:r>
+      <w:r>
+        <w:t>in the cavity with the same dimensions</w:t>
+      </w:r>
+      <w:r>
+        <w:t>, with its main components on “top”, facing the user.  The LED will need to be mounted on the “bottom” side of the LED driver (pinout 0), facing towards the inside of the cuvette holder.</w:t>
+      </w:r>
+      <w:r>
+        <w:t xml:space="preserve">  You may need to </w:t>
+      </w:r>
+      <w:r>
+        <w:t>adjust the position of the LED in order to get it to fit.</w:t>
+      </w:r>
+      <w:r>
+        <w:t xml:space="preserve">  </w:t>
+      </w:r>
+      <w:r>
+        <w:t>The large screw hole right above pinout 0 will need to be plugged up so it won’t let light through.</w:t>
       </w:r>
     </w:p>
     <w:p>
@@ -122,7 +155,13 @@
         <w:t xml:space="preserve"> were left out</w:t>
       </w:r>
       <w:r>
-        <w:t>, so the user has more flexibility on screw size, and can easily drill holes in the cuvette holder.  On the AS7341, the upper right corner should remain unscrewed, as it will get very close to the screw from the upper left corner screw of the LED driver.</w:t>
+        <w:t>, so the user has more flexibility on screw size, and can easily drill holes in the cuvette holder</w:t>
+      </w:r>
+      <w:r>
+        <w:t>, or just tape or glue the parts to the cuvette holder</w:t>
+      </w:r>
+      <w:r>
+        <w:t>.  On the AS7341, the upper right corner should remain unscrewed, as it will get very close to the screw from the upper left corner screw of the LED driver.</w:t>
       </w:r>
     </w:p>
     <w:p>
@@ -146,13 +185,25 @@
         </w:numPr>
       </w:pPr>
       <w:r>
-        <w:t xml:space="preserve">On one side of the cuvette holder are two grooves.  This is to </w:t>
-      </w:r>
-      <w:r>
-        <w:t>accommodate the stacking headers from the Argon+RTC</w:t>
-      </w:r>
-      <w:r>
-        <w:t>, which can then be secured</w:t>
+        <w:t xml:space="preserve">On one side of the cuvette holder are two grooves.  </w:t>
+      </w:r>
+      <w:r>
+        <w:t>Place</w:t>
+      </w:r>
+      <w:r>
+        <w:t xml:space="preserve"> the stacking headers from the Argon+RTC</w:t>
+      </w:r>
+      <w:r>
+        <w:t xml:space="preserve"> </w:t>
+      </w:r>
+      <w:r>
+        <w:t>in the grooves</w:t>
+      </w:r>
+      <w:r>
+        <w:t xml:space="preserve">, </w:t>
+      </w:r>
+      <w:r>
+        <w:t>then secure</w:t>
       </w:r>
       <w:r>
         <w:t xml:space="preserve"> to the cuvette holder</w:t>
@@ -160,6 +211,62 @@
       <w:r>
         <w:t>, for example with electrical tape.</w:t>
       </w:r>
+    </w:p>
+    <w:p>
+      <w:pPr>
+        <w:pStyle w:val="ListParagraph"/>
+        <w:numPr>
+          <w:ilvl w:val="0"/>
+          <w:numId w:val="1"/>
+        </w:numPr>
+      </w:pPr>
+      <w:r>
+        <w:t xml:space="preserve">Place the cuvette </w:t>
+      </w:r>
+      <w:r>
+        <w:t xml:space="preserve">with sample water </w:t>
+      </w:r>
+      <w:r>
+        <w:t>into the cuvette cavity</w:t>
+      </w:r>
+      <w:r>
+        <w:t>, which is on the top of the cuvette holder</w:t>
+      </w:r>
+      <w:r>
+        <w:t>.</w:t>
+      </w:r>
+    </w:p>
+    <w:p>
+      <w:pPr>
+        <w:pStyle w:val="ListParagraph"/>
+        <w:numPr>
+          <w:ilvl w:val="0"/>
+          <w:numId w:val="1"/>
+        </w:numPr>
+      </w:pPr>
+      <w:r>
+        <w:t xml:space="preserve">Place the light blocking cap </w:t>
+      </w:r>
+      <w:r>
+        <w:t>over the cuvette and wiggle it in until snug.</w:t>
+      </w:r>
+    </w:p>
+    <w:p>
+      <w:pPr>
+        <w:pStyle w:val="ListParagraph"/>
+        <w:numPr>
+          <w:ilvl w:val="0"/>
+          <w:numId w:val="1"/>
+        </w:numPr>
+      </w:pPr>
+      <w:r>
+        <w:t>Note that the inside walls of the cavities may need to be sanded or shaved in order to accommodate their intended components.</w:t>
+      </w:r>
+    </w:p>
+    <w:p>
+      <w:pPr>
+        <w:pStyle w:val="ListParagraph"/>
+      </w:pPr>
     </w:p>
     <w:sectPr>
       <w:pgSz w:w="12240" w:h="15840"/>

</xml_diff>